<commit_message>
Fix QR code in PDF using physical file approach and update templates
</commit_message>
<xml_diff>
--- a/Documento Plantilla/CARTA COMPROMISO DE AFILIACIÓN.docx
+++ b/Documento Plantilla/CARTA COMPROMISO DE AFILIACIÓN.docx
@@ -95,13 +95,35 @@
         <w:rPr>
           <w:rFonts w:cstheme="minorHAnsi"/>
         </w:rPr>
-        <w:t xml:space="preserve">, actuando en nombre propio, suscribo y me afilio de manera libre, voluntaria, espontanea, sin presiones de ninguna índole, con plenas capacidades para </w:t>
-      </w:r>
-      <w:r>
-        <w:rPr>
-          <w:rFonts w:cstheme="minorHAnsi"/>
-        </w:rPr>
-        <w:t>hacerlo, aceptando la presente carta de compromiso de afiliación a la Caja de Ahorro CrediVillal 3de Febrero bajo el siguiente término:</w:t>
+        <w:t xml:space="preserve">, actuando en nombre propio, suscribo y me afilio de manera libre, voluntaria, espontanea, sin presiones de ninguna índole, con plenas capacidades para hacerlo, aceptando la presente carta de compromiso de afiliación a la Caja de Ahorro </w:t>
+      </w:r>
+      <w:proofErr w:type="spellStart"/>
+      <w:r>
+        <w:rPr>
+          <w:rFonts w:cstheme="minorHAnsi"/>
+        </w:rPr>
+        <w:t>CrediVillal</w:t>
+      </w:r>
+      <w:proofErr w:type="spellEnd"/>
+      <w:r>
+        <w:rPr>
+          <w:rFonts w:cstheme="minorHAnsi"/>
+        </w:rPr>
+        <w:t xml:space="preserve"> 3de </w:t>
+      </w:r>
+      <w:proofErr w:type="gramStart"/>
+      <w:r>
+        <w:rPr>
+          <w:rFonts w:cstheme="minorHAnsi"/>
+        </w:rPr>
+        <w:t>Febrero</w:t>
+      </w:r>
+      <w:proofErr w:type="gramEnd"/>
+      <w:r>
+        <w:rPr>
+          <w:rFonts w:cstheme="minorHAnsi"/>
+        </w:rPr>
+        <w:t xml:space="preserve"> bajo el siguiente término:</w:t>
       </w:r>
     </w:p>
     <w:p>
@@ -125,13 +147,35 @@
         <w:rPr>
           <w:rFonts w:cstheme="minorHAnsi"/>
         </w:rPr>
-        <w:t xml:space="preserve"> Acepto la afiliación a la Caja de Ahorro CrediVillal 3de Febrero, en la categor</w:t>
-      </w:r>
-      <w:r>
-        <w:rPr>
-          <w:rFonts w:cstheme="minorHAnsi"/>
-        </w:rPr>
-        <w:t xml:space="preserve">ía de Persona Natural; por un tiempo mínimo de tres años a partir de la fecha de ingreso, en concordancia con lo que estipula el Art.453 del Código Orgánico Monetario y Financiero, </w:t>
+        <w:t xml:space="preserve"> Acepto la afiliación a la Caja de Ahorro </w:t>
+      </w:r>
+      <w:proofErr w:type="spellStart"/>
+      <w:r>
+        <w:rPr>
+          <w:rFonts w:cstheme="minorHAnsi"/>
+        </w:rPr>
+        <w:t>CrediVillal</w:t>
+      </w:r>
+      <w:proofErr w:type="spellEnd"/>
+      <w:r>
+        <w:rPr>
+          <w:rFonts w:cstheme="minorHAnsi"/>
+        </w:rPr>
+        <w:t xml:space="preserve"> 3de </w:t>
+      </w:r>
+      <w:proofErr w:type="gramStart"/>
+      <w:r>
+        <w:rPr>
+          <w:rFonts w:cstheme="minorHAnsi"/>
+        </w:rPr>
+        <w:t>Febrero</w:t>
+      </w:r>
+      <w:proofErr w:type="gramEnd"/>
+      <w:r>
+        <w:rPr>
+          <w:rFonts w:cstheme="minorHAnsi"/>
+        </w:rPr>
+        <w:t xml:space="preserve">, en la categoría de Persona Natural; por un tiempo mínimo de tres años a partir de la fecha de ingreso, en concordancia con lo que estipula el Art.453 del Código Orgánico Monetario y Financiero, </w:t>
       </w:r>
       <w:r>
         <w:rPr>
@@ -141,17 +185,7 @@
           <w:i/>
           <w:iCs/>
         </w:rPr>
-        <w:t xml:space="preserve">Art. 106 del Reglamento de la Ley Orgánica de Economía Popular y Solidaria </w:t>
-      </w:r>
-      <w:r>
-        <w:rPr>
-          <w:rFonts w:cstheme="minorHAnsi"/>
-          <w:b/>
-          <w:bCs/>
-          <w:i/>
-          <w:iCs/>
-        </w:rPr>
-        <w:t>y el Estatuto social de la Caja de Ahorro en las especificaciones de deberes del socio.</w:t>
+        <w:t>Art. 106 del Reglamento de la Ley Orgánica de Economía Popular y Solidaria y el Estatuto social de la Caja de Ahorro en las especificaciones de deberes del socio.</w:t>
       </w:r>
     </w:p>
     <w:p>
@@ -164,75 +198,6 @@
       <w:r>
         <w:rPr>
           <w:rFonts w:cstheme="minorHAnsi"/>
-          <w:noProof/>
-        </w:rPr>
-        <mc:AlternateContent>
-          <mc:Choice Requires="wps">
-            <w:drawing>
-              <wp:anchor distT="0" distB="0" distL="114300" distR="114300" simplePos="0" relativeHeight="251659264" behindDoc="0" locked="0" layoutInCell="1" allowOverlap="1" wp14:anchorId="0B750EB5" wp14:editId="24C1F72B">
-                <wp:simplePos x="0" y="0"/>
-                <wp:positionH relativeFrom="column">
-                  <wp:posOffset>3729990</wp:posOffset>
-                </wp:positionH>
-                <wp:positionV relativeFrom="paragraph">
-                  <wp:posOffset>453390</wp:posOffset>
-                </wp:positionV>
-                <wp:extent cx="695325" cy="781050"/>
-                <wp:effectExtent l="0" t="0" r="28575" b="19050"/>
-                <wp:wrapNone/>
-                <wp:docPr id="1" name="Rectángulo 1"/>
-                <wp:cNvGraphicFramePr/>
-                <a:graphic xmlns:a="http://schemas.openxmlformats.org/drawingml/2006/main">
-                  <a:graphicData uri="http://schemas.microsoft.com/office/word/2010/wordprocessingShape">
-                    <wps:wsp>
-                      <wps:cNvSpPr/>
-                      <wps:spPr>
-                        <a:xfrm>
-                          <a:off x="0" y="0"/>
-                          <a:ext cx="695325" cy="781050"/>
-                        </a:xfrm>
-                        <a:prstGeom prst="rect">
-                          <a:avLst/>
-                        </a:prstGeom>
-                      </wps:spPr>
-                      <wps:style>
-                        <a:lnRef idx="2">
-                          <a:schemeClr val="dk1"/>
-                        </a:lnRef>
-                        <a:fillRef idx="1">
-                          <a:schemeClr val="lt1"/>
-                        </a:fillRef>
-                        <a:effectRef idx="0">
-                          <a:schemeClr val="dk1"/>
-                        </a:effectRef>
-                        <a:fontRef idx="minor">
-                          <a:schemeClr val="dk1"/>
-                        </a:fontRef>
-                      </wps:style>
-                      <wps:bodyPr rot="0" spcFirstLastPara="0" vertOverflow="overflow" horzOverflow="overflow" vert="horz" wrap="square" lIns="91440" tIns="45720" rIns="91440" bIns="45720" numCol="1" spcCol="0" rtlCol="0" fromWordArt="0" anchor="ctr" anchorCtr="0" forceAA="0" compatLnSpc="1">
-                        <a:noAutofit/>
-                      </wps:bodyPr>
-                    </wps:wsp>
-                  </a:graphicData>
-                </a:graphic>
-              </wp:anchor>
-            </w:drawing>
-          </mc:Choice>
-          <mc:Fallback xmlns:wpsCustomData="http://www.wps.cn/officeDocument/2013/wpsCustomData">
-            <w:pict>
-              <v:rect id="_x0000_s1026" o:spid="_x0000_s1026" o:spt="1" style="position:absolute;left:0pt;margin-left:293.7pt;margin-top:35.7pt;height:61.5pt;width:54.75pt;z-index:251659264;v-text-anchor:middle;mso-width-relative:page;mso-height-relative:page;" fillcolor="#FFFFFF [3201]" filled="t" stroked="t" coordsize="21600,21600" o:gfxdata="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">
-                <v:fill on="t" focussize="0,0"/>
-                <v:stroke weight="1pt" color="#000000 [3200]" miterlimit="8" joinstyle="miter"/>
-                <v:imagedata o:title=""/>
-                <o:lock v:ext="edit" aspectratio="f"/>
-              </v:rect>
-            </w:pict>
-          </mc:Fallback>
-        </mc:AlternateContent>
-      </w:r>
-      <w:r>
-        <w:rPr>
-          <w:rFonts w:cstheme="minorHAnsi"/>
         </w:rPr>
         <w:t xml:space="preserve">En constancia de aceptación y compromiso, se firma, a los </w:t>
       </w:r>
@@ -275,113 +240,26 @@
     <w:p>
       <w:pPr>
         <w:spacing w:after="0" w:line="240" w:lineRule="auto"/>
-        <w:rPr>
-          <w:rFonts w:cstheme="minorHAnsi"/>
-          <w:b/>
-          <w:bCs/>
-        </w:rPr>
-      </w:pPr>
-      <w:r>
-        <w:rPr>
-          <w:rFonts w:cstheme="minorHAnsi"/>
-          <w:b/>
-          <w:bCs/>
-        </w:rPr>
-        <w:t xml:space="preserve">___________________________________________   &lt;Apertura </w:t>
-      </w:r>
-      <w:r>
-        <w:rPr>
-          <w:rFonts w:cstheme="minorHAnsi"/>
-          <w:b/>
-          <w:bCs/>
-        </w:rPr>
-        <w:t xml:space="preserve">de Cuenta No. </w:t>
-      </w:r>
-      <w:r>
-        <w:rPr>
-          <w:rFonts w:cstheme="minorHAnsi"/>
-          <w:b/>
-          <w:bCs/>
-          <w:lang w:val="es-EC"/>
-        </w:rPr>
-        <w:t xml:space="preserve">   </w:t>
-      </w:r>
-      <w:r>
-        <w:rPr>
-          <w:rFonts w:cstheme="minorHAnsi"/>
-          <w:b/>
-          <w:bCs/>
-          <w:highlight w:val="yellow"/>
-          <w:lang w:val="es-EC"/>
-        </w:rPr>
-        <w:t xml:space="preserve">  </w:t>
-      </w:r>
-      <w:r>
-        <w:rPr>
-          <w:rFonts w:cstheme="minorHAnsi"/>
-          <w:b/>
-          <w:bCs/>
-          <w:highlight w:val="yellow"/>
-          <w:lang w:val="es-EC"/>
-        </w:rPr>
-        <w:t>No. Apertura</w:t>
-      </w:r>
-      <w:r>
-        <w:rPr>
-          <w:rFonts w:cstheme="minorHAnsi"/>
-          <w:b/>
-          <w:bCs/>
-          <w:highlight w:val="yellow"/>
-          <w:lang w:val="es-EC"/>
-        </w:rPr>
-        <w:t xml:space="preserve">           </w:t>
-      </w:r>
-      <w:r>
-        <w:rPr>
-          <w:rFonts w:cstheme="minorHAnsi"/>
-          <w:b/>
-          <w:bCs/>
-        </w:rPr>
-        <w:t>&gt;</w:t>
-      </w:r>
-    </w:p>
-    <w:p>
-      <w:pPr>
-        <w:spacing w:after="0" w:line="240" w:lineRule="auto"/>
-        <w:rPr>
-          <w:rFonts w:cstheme="minorHAnsi"/>
-          <w:b/>
-          <w:bCs/>
-        </w:rPr>
-      </w:pPr>
-      <w:r>
-        <w:rPr>
-          <w:rFonts w:cstheme="minorHAnsi"/>
-          <w:b/>
-          <w:bCs/>
-        </w:rPr>
-        <w:t xml:space="preserve">                         (Firma solicitante)</w:t>
-      </w:r>
-    </w:p>
-    <w:p>
-      <w:pPr>
-        <w:spacing w:after="0" w:line="240" w:lineRule="auto"/>
-        <w:rPr>
-          <w:rFonts w:cstheme="minorHAnsi"/>
-          <w:sz w:val="24"/>
-          <w:szCs w:val="24"/>
-          <w:lang w:val="es-EC"/>
-        </w:rPr>
-      </w:pPr>
-      <w:r>
-        <w:rPr>
-          <w:rFonts w:cstheme="minorHAnsi"/>
-          <w:b/>
-          <w:bCs/>
-        </w:rPr>
-        <w:t xml:space="preserve">                             </w:t>
-      </w:r>
-      <w:r>
+        <w:ind w:left="1416" w:firstLine="708"/>
+        <w:rPr>
+          <w:rFonts w:cstheme="minorHAnsi"/>
+          <w:b/>
+          <w:bCs/>
+        </w:rPr>
+      </w:pPr>
+      <w:r>
+        <w:rPr>
+          <w:rFonts w:cstheme="minorHAnsi"/>
+          <w:b/>
+          <w:bCs/>
+        </w:rPr>
+        <w:t xml:space="preserve">________________________________________ </w:t>
+      </w:r>
+    </w:p>
+    <w:p>
+      <w:pPr>
+        <w:spacing w:after="0" w:line="240" w:lineRule="auto"/>
+        <w:jc w:val="center"/>
         <w:rPr>
           <w:rFonts w:asciiTheme="majorHAnsi" w:hAnsiTheme="majorHAnsi" w:cstheme="majorHAnsi"/>
           <w:sz w:val="24"/>
@@ -389,7 +267,26 @@
           <w:highlight w:val="yellow"/>
           <w:lang w:val="es-EC"/>
         </w:rPr>
-        <w:t>C</w:t>
+      </w:pPr>
+      <w:r>
+        <w:rPr>
+          <w:rFonts w:cstheme="minorHAnsi"/>
+          <w:sz w:val="24"/>
+          <w:szCs w:val="24"/>
+          <w:highlight w:val="yellow"/>
+          <w:lang w:val="es-EC"/>
+        </w:rPr>
+        <w:t>Nombre</w:t>
+      </w:r>
+      <w:r>
+        <w:rPr>
+          <w:rFonts w:cstheme="minorHAnsi"/>
+          <w:sz w:val="24"/>
+          <w:szCs w:val="24"/>
+          <w:highlight w:val="yellow"/>
+          <w:lang w:val="es-EC"/>
+        </w:rPr>
+        <w:t>s Completos</w:t>
       </w:r>
       <w:r>
         <w:rPr>
@@ -399,30 +296,39 @@
           <w:highlight w:val="yellow"/>
           <w:lang w:val="es-EC"/>
         </w:rPr>
-        <w:t>edula</w:t>
-      </w:r>
-    </w:p>
-    <w:p>
-      <w:pPr>
-        <w:spacing w:after="0" w:line="240" w:lineRule="auto"/>
-        <w:rPr>
-          <w:rFonts w:cstheme="minorHAnsi"/>
+        <w:t xml:space="preserve"> </w:t>
+      </w:r>
+    </w:p>
+    <w:p>
+      <w:pPr>
+        <w:spacing w:after="0" w:line="240" w:lineRule="auto"/>
+        <w:jc w:val="center"/>
+        <w:rPr>
+          <w:rFonts w:cstheme="minorHAnsi"/>
+          <w:b/>
+          <w:bCs/>
+        </w:rPr>
+      </w:pPr>
+      <w:r>
+        <w:rPr>
+          <w:rFonts w:asciiTheme="majorHAnsi" w:hAnsiTheme="majorHAnsi" w:cstheme="majorHAnsi"/>
           <w:sz w:val="24"/>
           <w:szCs w:val="24"/>
-          <w:lang w:val="es-EC"/>
-        </w:rPr>
-      </w:pPr>
-    </w:p>
-    <w:p>
-      <w:pPr>
-        <w:spacing w:after="0" w:line="240" w:lineRule="auto"/>
-        <w:rPr>
-          <w:rFonts w:cstheme="minorHAnsi"/>
+          <w:highlight w:val="yellow"/>
+          <w:lang w:val="es-EC"/>
+        </w:rPr>
+        <w:t>C</w:t>
+      </w:r>
+      <w:r>
+        <w:rPr>
+          <w:rFonts w:asciiTheme="majorHAnsi" w:hAnsiTheme="majorHAnsi" w:cstheme="majorHAnsi"/>
           <w:sz w:val="24"/>
           <w:szCs w:val="24"/>
-          <w:lang w:val="es-EC"/>
-        </w:rPr>
-      </w:pPr>
+          <w:highlight w:val="yellow"/>
+          <w:lang w:val="es-EC"/>
+        </w:rPr>
+        <w:t>edula</w:t>
+      </w:r>
     </w:p>
     <w:p>
       <w:pPr>
@@ -462,215 +368,240 @@
         <w:spacing w:after="0" w:line="240" w:lineRule="auto"/>
         <w:rPr>
           <w:rFonts w:cstheme="minorHAnsi"/>
-          <w:b/>
-          <w:bCs/>
-        </w:rPr>
-      </w:pPr>
-      <w:r>
-        <w:rPr>
-          <w:rFonts w:cstheme="minorHAnsi"/>
-          <w:b/>
-          <w:bCs/>
-        </w:rPr>
-        <w:t>___________________________________________</w:t>
-      </w:r>
-    </w:p>
-    <w:p>
-      <w:pPr>
-        <w:spacing w:after="0" w:line="240" w:lineRule="auto"/>
-        <w:rPr>
-          <w:rFonts w:cstheme="minorHAnsi"/>
-          <w:b/>
-          <w:bCs/>
-        </w:rPr>
-      </w:pPr>
-      <w:r>
-        <w:rPr>
-          <w:rFonts w:cstheme="minorHAnsi"/>
-          <w:b/>
-          <w:bCs/>
-        </w:rPr>
-        <w:t xml:space="preserve">                             Gerente General</w:t>
-      </w:r>
-    </w:p>
-    <w:p>
-      <w:pPr>
-        <w:spacing w:after="0" w:line="240" w:lineRule="auto"/>
-        <w:rPr>
-          <w:rFonts w:cstheme="minorHAnsi"/>
-          <w:b/>
-          <w:bCs/>
-        </w:rPr>
-      </w:pPr>
-    </w:p>
-    <w:p>
-      <w:pPr>
-        <w:spacing w:after="0" w:line="240" w:lineRule="auto"/>
-        <w:rPr>
-          <w:rFonts w:cstheme="minorHAnsi"/>
-          <w:b/>
-          <w:bCs/>
-        </w:rPr>
-      </w:pPr>
-    </w:p>
-    <w:p>
-      <w:pPr>
-        <w:spacing w:after="0" w:line="240" w:lineRule="auto"/>
-        <w:rPr>
-          <w:rFonts w:cstheme="minorHAnsi"/>
-          <w:b/>
-          <w:bCs/>
-        </w:rPr>
-      </w:pPr>
-    </w:p>
-    <w:p>
-      <w:pPr>
-        <w:spacing w:after="0" w:line="240" w:lineRule="auto"/>
-        <w:rPr>
-          <w:rFonts w:cstheme="minorHAnsi"/>
-          <w:b/>
-          <w:bCs/>
-        </w:rPr>
-      </w:pPr>
-    </w:p>
-    <w:p>
-      <w:pPr>
-        <w:spacing w:after="0" w:line="240" w:lineRule="auto"/>
-        <w:rPr>
-          <w:rFonts w:cstheme="minorHAnsi"/>
-          <w:b/>
-          <w:bCs/>
-        </w:rPr>
-      </w:pPr>
-    </w:p>
-    <w:p>
-      <w:pPr>
-        <w:spacing w:after="0" w:line="240" w:lineRule="auto"/>
-        <w:rPr>
-          <w:rFonts w:cstheme="minorHAnsi"/>
-          <w:b/>
-          <w:bCs/>
-        </w:rPr>
-      </w:pPr>
-      <w:r>
-        <w:rPr>
-          <w:rFonts w:cstheme="minorHAnsi"/>
-          <w:b/>
-          <w:bCs/>
-        </w:rPr>
-        <w:t>________________________________________</w:t>
-      </w:r>
-      <w:r>
-        <w:rPr>
-          <w:rFonts w:cstheme="minorHAnsi"/>
-          <w:b/>
-          <w:bCs/>
-        </w:rPr>
-        <w:t>___</w:t>
-      </w:r>
-    </w:p>
-    <w:p>
-      <w:pPr>
-        <w:spacing w:after="0" w:line="240" w:lineRule="auto"/>
-        <w:rPr>
-          <w:rFonts w:cstheme="minorHAnsi"/>
-          <w:b/>
-          <w:bCs/>
-        </w:rPr>
-      </w:pPr>
-      <w:r>
-        <w:rPr>
-          <w:rFonts w:cstheme="minorHAnsi"/>
-          <w:b/>
-          <w:bCs/>
-        </w:rPr>
-        <w:t xml:space="preserve">                                 Presidencia</w:t>
-      </w:r>
-    </w:p>
-    <w:p>
-      <w:pPr>
-        <w:spacing w:after="0" w:line="240" w:lineRule="auto"/>
-        <w:rPr>
-          <w:rFonts w:cstheme="minorHAnsi"/>
-          <w:b/>
-          <w:bCs/>
-        </w:rPr>
-      </w:pPr>
-    </w:p>
-    <w:p>
-      <w:pPr>
-        <w:spacing w:after="0" w:line="240" w:lineRule="auto"/>
-        <w:rPr>
-          <w:rFonts w:cstheme="minorHAnsi"/>
-          <w:b/>
-          <w:bCs/>
-        </w:rPr>
-      </w:pPr>
-    </w:p>
-    <w:p>
-      <w:pPr>
-        <w:spacing w:after="0" w:line="240" w:lineRule="auto"/>
-        <w:rPr>
-          <w:rFonts w:cstheme="minorHAnsi"/>
-          <w:b/>
-          <w:bCs/>
-        </w:rPr>
-      </w:pPr>
-    </w:p>
-    <w:p>
-      <w:pPr>
-        <w:spacing w:after="0" w:line="240" w:lineRule="auto"/>
-        <w:rPr>
-          <w:rFonts w:cstheme="minorHAnsi"/>
-          <w:b/>
-          <w:bCs/>
-        </w:rPr>
-      </w:pPr>
-    </w:p>
-    <w:p>
-      <w:pPr>
-        <w:spacing w:after="0" w:line="240" w:lineRule="auto"/>
-        <w:rPr>
-          <w:rFonts w:cstheme="minorHAnsi"/>
-          <w:b/>
-          <w:bCs/>
-        </w:rPr>
-      </w:pPr>
-    </w:p>
-    <w:p>
-      <w:pPr>
-        <w:spacing w:after="0" w:line="240" w:lineRule="auto"/>
-        <w:rPr>
-          <w:rFonts w:cstheme="minorHAnsi"/>
-          <w:b/>
-          <w:bCs/>
-        </w:rPr>
-      </w:pPr>
-      <w:r>
-        <w:rPr>
-          <w:rFonts w:cstheme="minorHAnsi"/>
-          <w:b/>
-          <w:bCs/>
-        </w:rPr>
-        <w:t>___________________________________________</w:t>
-      </w:r>
-    </w:p>
-    <w:p>
-      <w:pPr>
-        <w:spacing w:after="0" w:line="240" w:lineRule="auto"/>
-        <w:rPr>
-          <w:rFonts w:cstheme="minorHAnsi"/>
-          <w:b/>
-          <w:bCs/>
-        </w:rPr>
-      </w:pPr>
-      <w:r>
-        <w:rPr>
-          <w:rFonts w:cstheme="minorHAnsi"/>
-          <w:b/>
-          <w:bCs/>
-        </w:rPr>
-        <w:t xml:space="preserve">                           Secretaría General</w:t>
+          <w:sz w:val="24"/>
+          <w:szCs w:val="24"/>
+          <w:lang w:val="es-EC"/>
+        </w:rPr>
+      </w:pPr>
+    </w:p>
+    <w:p>
+      <w:pPr>
+        <w:spacing w:after="0" w:line="240" w:lineRule="auto"/>
+        <w:rPr>
+          <w:rFonts w:cstheme="minorHAnsi"/>
+          <w:sz w:val="24"/>
+          <w:szCs w:val="24"/>
+          <w:lang w:val="es-EC"/>
+        </w:rPr>
+      </w:pPr>
+    </w:p>
+    <w:p>
+      <w:pPr>
+        <w:spacing w:after="0" w:line="240" w:lineRule="auto"/>
+        <w:rPr>
+          <w:rFonts w:cstheme="minorHAnsi"/>
+          <w:b/>
+          <w:bCs/>
+        </w:rPr>
+      </w:pPr>
+      <w:r>
+        <w:rPr>
+          <w:rFonts w:cstheme="minorHAnsi"/>
+          <w:b/>
+          <w:bCs/>
+        </w:rPr>
+        <w:t>_________________________</w:t>
+      </w:r>
+      <w:r>
+        <w:rPr>
+          <w:rFonts w:cstheme="minorHAnsi"/>
+          <w:b/>
+          <w:bCs/>
+        </w:rPr>
+        <w:tab/>
+      </w:r>
+      <w:r>
+        <w:rPr>
+          <w:rFonts w:cstheme="minorHAnsi"/>
+          <w:b/>
+          <w:bCs/>
+        </w:rPr>
+        <w:tab/>
+      </w:r>
+      <w:r>
+        <w:rPr>
+          <w:rFonts w:cstheme="minorHAnsi"/>
+          <w:b/>
+          <w:bCs/>
+        </w:rPr>
+        <w:tab/>
+      </w:r>
+      <w:r>
+        <w:rPr>
+          <w:rFonts w:cstheme="minorHAnsi"/>
+          <w:b/>
+          <w:bCs/>
+        </w:rPr>
+        <w:tab/>
+      </w:r>
+      <w:r>
+        <w:rPr>
+          <w:rFonts w:cstheme="minorHAnsi"/>
+          <w:b/>
+          <w:bCs/>
+        </w:rPr>
+        <w:tab/>
+      </w:r>
+      <w:r>
+        <w:rPr>
+          <w:rFonts w:cstheme="minorHAnsi"/>
+          <w:b/>
+          <w:bCs/>
+        </w:rPr>
+        <w:t>_________________________</w:t>
+      </w:r>
+    </w:p>
+    <w:p>
+      <w:pPr>
+        <w:spacing w:after="0" w:line="240" w:lineRule="auto"/>
+        <w:ind w:firstLine="708"/>
+        <w:rPr>
+          <w:rFonts w:cstheme="minorHAnsi"/>
+          <w:b/>
+          <w:bCs/>
+        </w:rPr>
+      </w:pPr>
+      <w:r>
+        <w:rPr>
+          <w:rFonts w:cstheme="minorHAnsi"/>
+          <w:b/>
+          <w:bCs/>
+        </w:rPr>
+        <w:t>Gerente General</w:t>
+      </w:r>
+      <w:r>
+        <w:rPr>
+          <w:rFonts w:cstheme="minorHAnsi"/>
+          <w:b/>
+          <w:bCs/>
+        </w:rPr>
+        <w:tab/>
+      </w:r>
+      <w:r>
+        <w:rPr>
+          <w:rFonts w:cstheme="minorHAnsi"/>
+          <w:b/>
+          <w:bCs/>
+        </w:rPr>
+        <w:tab/>
+      </w:r>
+      <w:r>
+        <w:rPr>
+          <w:rFonts w:cstheme="minorHAnsi"/>
+          <w:b/>
+          <w:bCs/>
+        </w:rPr>
+        <w:tab/>
+      </w:r>
+      <w:r>
+        <w:rPr>
+          <w:rFonts w:cstheme="minorHAnsi"/>
+          <w:b/>
+          <w:bCs/>
+        </w:rPr>
+        <w:tab/>
+      </w:r>
+      <w:r>
+        <w:rPr>
+          <w:rFonts w:cstheme="minorHAnsi"/>
+          <w:b/>
+          <w:bCs/>
+        </w:rPr>
+        <w:tab/>
+      </w:r>
+      <w:r>
+        <w:rPr>
+          <w:rFonts w:cstheme="minorHAnsi"/>
+          <w:b/>
+          <w:bCs/>
+        </w:rPr>
+        <w:tab/>
+      </w:r>
+      <w:r>
+        <w:rPr>
+          <w:rFonts w:cstheme="minorHAnsi"/>
+          <w:b/>
+          <w:bCs/>
+        </w:rPr>
+        <w:t>Presidencia</w:t>
+      </w:r>
+    </w:p>
+    <w:p>
+      <w:pPr>
+        <w:spacing w:after="0" w:line="240" w:lineRule="auto"/>
+        <w:rPr>
+          <w:rFonts w:cstheme="minorHAnsi"/>
+          <w:b/>
+          <w:bCs/>
+        </w:rPr>
+      </w:pPr>
+    </w:p>
+    <w:p>
+      <w:pPr>
+        <w:spacing w:after="0" w:line="240" w:lineRule="auto"/>
+        <w:rPr>
+          <w:rFonts w:cstheme="minorHAnsi"/>
+          <w:b/>
+          <w:bCs/>
+        </w:rPr>
+      </w:pPr>
+    </w:p>
+    <w:p>
+      <w:pPr>
+        <w:spacing w:after="0" w:line="240" w:lineRule="auto"/>
+        <w:rPr>
+          <w:rFonts w:cstheme="minorHAnsi"/>
+          <w:b/>
+          <w:bCs/>
+        </w:rPr>
+      </w:pPr>
+    </w:p>
+    <w:p>
+      <w:pPr>
+        <w:spacing w:after="0" w:line="240" w:lineRule="auto"/>
+        <w:rPr>
+          <w:rFonts w:cstheme="minorHAnsi"/>
+          <w:b/>
+          <w:bCs/>
+        </w:rPr>
+      </w:pPr>
+    </w:p>
+    <w:p>
+      <w:pPr>
+        <w:spacing w:after="0" w:line="240" w:lineRule="auto"/>
+        <w:jc w:val="center"/>
+        <w:rPr>
+          <w:rFonts w:cstheme="minorHAnsi"/>
+          <w:b/>
+          <w:bCs/>
+        </w:rPr>
+      </w:pPr>
+      <w:r>
+        <w:rPr>
+          <w:rFonts w:cstheme="minorHAnsi"/>
+          <w:b/>
+          <w:bCs/>
+        </w:rPr>
+        <w:t>________________________</w:t>
+      </w:r>
+    </w:p>
+    <w:p>
+      <w:pPr>
+        <w:spacing w:after="0" w:line="240" w:lineRule="auto"/>
+        <w:jc w:val="center"/>
+        <w:rPr>
+          <w:rFonts w:cstheme="minorHAnsi"/>
+          <w:b/>
+          <w:bCs/>
+        </w:rPr>
+      </w:pPr>
+      <w:r>
+        <w:rPr>
+          <w:rFonts w:cstheme="minorHAnsi"/>
+          <w:b/>
+          <w:bCs/>
+        </w:rPr>
+        <w:t>Secretaría General</w:t>
       </w:r>
     </w:p>
     <w:sectPr>

</xml_diff>